<commit_message>
mostly dickered (unsuccessfully) with an alternative way of showing NMDS. Also deleted some very old/redundant code
</commit_message>
<xml_diff>
--- a/Lane_Ch4-Outline_habitat-recovery_2.1.docx
+++ b/Lane_Ch4-Outline_habitat-recovery_2.1.docx
@@ -250,6 +250,8 @@
         </w:rPr>
         <w:t>Tradeoffs exist:</w:t>
       </w:r>
+      <w:bookmarkStart w:id="0" w:name="_GoBack"/>
+      <w:bookmarkEnd w:id="0"/>
     </w:p>
     <w:p>
       <w:pPr>
@@ -480,7 +482,7 @@
           <w:szCs w:val="22"/>
         </w:rPr>
       </w:pPr>
-      <w:commentRangeStart w:id="0"/>
+      <w:commentRangeStart w:id="1"/>
       <w:r>
         <w:rPr>
           <w:sz w:val="22"/>
@@ -488,12 +490,12 @@
         </w:rPr>
         <w:t xml:space="preserve">Dissimilarity increases </w:t>
       </w:r>
-      <w:commentRangeEnd w:id="0"/>
+      <w:commentRangeEnd w:id="1"/>
       <w:r>
         <w:rPr>
           <w:rStyle w:val="CommentReference"/>
         </w:rPr>
-        <w:commentReference w:id="0"/>
+        <w:commentReference w:id="1"/>
       </w:r>
       <w:r>
         <w:rPr>
@@ -2090,27 +2092,14 @@
       <w:r>
         <w:t xml:space="preserve">Table </w:t>
       </w:r>
-      <w:r>
-        <w:fldChar w:fldCharType="begin"/>
-      </w:r>
-      <w:r>
-        <w:instrText xml:space="preserve"> SEQ Table \* ARABIC </w:instrText>
-      </w:r>
-      <w:r>
-        <w:fldChar w:fldCharType="separate"/>
-      </w:r>
-      <w:r>
-        <w:rPr>
-          <w:noProof/>
-        </w:rPr>
-        <w:t>1</w:t>
-      </w:r>
-      <w:r>
-        <w:rPr>
-          <w:noProof/>
-        </w:rPr>
-        <w:fldChar w:fldCharType="end"/>
-      </w:r>
+      <w:fldSimple w:instr=" SEQ Table \* ARABIC ">
+        <w:r>
+          <w:rPr>
+            <w:noProof/>
+          </w:rPr>
+          <w:t>1</w:t>
+        </w:r>
+      </w:fldSimple>
       <w:r>
         <w:t>. Grazing disturbance conditions in the Little Qualicum River and Nanaimo Estuaries resulted in conversion of vegetated marsh to partially or fully grubbed mudflats; exclosures were installed to prevent further degradation into the marsh platform. Each disturbance category n = 4 for each estuary.</w:t>
       </w:r>
@@ -2688,16 +2677,16 @@
       <w:r>
         <w:t xml:space="preserve">) with the same growing media and growing conditions until a positive identification could be made. Representative specimens used to confirm seedling identification were pressed and made available as </w:t>
       </w:r>
-      <w:commentRangeStart w:id="1"/>
+      <w:commentRangeStart w:id="2"/>
       <w:r>
         <w:t>herbaria</w:t>
       </w:r>
-      <w:commentRangeEnd w:id="1"/>
+      <w:commentRangeEnd w:id="2"/>
       <w:r>
         <w:rPr>
           <w:rStyle w:val="CommentReference"/>
         </w:rPr>
-        <w:commentReference w:id="1"/>
+        <w:commentReference w:id="2"/>
       </w:r>
       <w:r>
         <w:t xml:space="preserve">. </w:t>
@@ -2707,18 +2696,18 @@
       <w:pPr>
         <w:pStyle w:val="Heading2"/>
       </w:pPr>
-      <w:commentRangeStart w:id="2"/>
+      <w:commentRangeStart w:id="3"/>
       <w:r>
         <w:t>Analysis</w:t>
       </w:r>
-      <w:commentRangeEnd w:id="2"/>
+      <w:commentRangeEnd w:id="3"/>
       <w:r>
         <w:rPr>
           <w:rStyle w:val="CommentReference"/>
           <w:rFonts w:asciiTheme="minorHAnsi" w:eastAsiaTheme="minorHAnsi" w:hAnsiTheme="minorHAnsi" w:cstheme="minorBidi"/>
           <w:color w:val="auto"/>
         </w:rPr>
-        <w:commentReference w:id="2"/>
+        <w:commentReference w:id="3"/>
       </w:r>
     </w:p>
     <w:p>
@@ -2855,8 +2844,54 @@
         <w:t>Alternatively, novel disturbance and novel seed inputs lead to alternative succession pathways, where new competitors from seed inputs derail the "slow encroachment" of the clonal dominant from the neighboring intact site.</w:t>
       </w:r>
     </w:p>
+    <w:p>
+      <w:pPr>
+        <w:spacing w:after="0" w:line="240" w:lineRule="auto"/>
+        <w:rPr>
+          <w:rFonts w:eastAsia="Times New Roman"/>
+          <w:i/>
+        </w:rPr>
+      </w:pPr>
+    </w:p>
+    <w:p>
+      <w:pPr>
+        <w:pStyle w:val="ListParagraph"/>
+        <w:numPr>
+          <w:ilvl w:val="0"/>
+          <w:numId w:val="6"/>
+        </w:numPr>
+      </w:pPr>
+      <w:r>
+        <w:t xml:space="preserve">General </w:t>
+      </w:r>
+      <w:commentRangeStart w:id="4"/>
+      <w:r>
+        <w:t xml:space="preserve">summary </w:t>
+      </w:r>
+      <w:commentRangeEnd w:id="4"/>
+      <w:r>
+        <w:rPr>
+          <w:rStyle w:val="CommentReference"/>
+        </w:rPr>
+        <w:commentReference w:id="4"/>
+      </w:r>
+      <w:r>
+        <w:t xml:space="preserve">results: </w:t>
+      </w:r>
+    </w:p>
+    <w:p>
+      <w:pPr>
+        <w:pStyle w:val="ListParagraph"/>
+        <w:numPr>
+          <w:ilvl w:val="1"/>
+          <w:numId w:val="6"/>
+        </w:numPr>
+      </w:pPr>
+      <w:r>
+        <w:t>X species from Y genera were found in above-ground vegetation, and X/Y in the surface seed bank (Supplemental table)</w:t>
+      </w:r>
+    </w:p>
     <w:p/>
-    <w:p/>
     <w:p>
       <w:pPr>
         <w:keepNext/>
@@ -2866,7 +2901,7 @@
           <w:noProof/>
         </w:rPr>
         <w:drawing>
-          <wp:inline distT="0" distB="0" distL="0" distR="0" wp14:anchorId="7B6EC2DB" wp14:editId="20B8D288">
+          <wp:inline distT="0" distB="0" distL="0" distR="0" wp14:anchorId="7B6EC2DB" wp14:editId="5B029811">
             <wp:extent cx="5989467" cy="3992978"/>
             <wp:effectExtent l="0" t="0" r="0" b="7620"/>
             <wp:docPr id="1" name="Picture 1"/>
@@ -2918,175 +2953,99 @@
       <w:r>
         <w:t xml:space="preserve">Figure </w:t>
       </w:r>
-      <w:r>
-        <w:fldChar w:fldCharType="begin"/>
-      </w:r>
-      <w:r>
-        <w:instrText xml:space="preserve"> SEQ Figure \* ARABIC </w:instrText>
-      </w:r>
-      <w:r>
-        <w:fldChar w:fldCharType="separate"/>
-      </w:r>
+      <w:fldSimple w:instr=" SEQ Figure \* ARABIC ">
+        <w:r>
+          <w:rPr>
+            <w:noProof/>
+          </w:rPr>
+          <w:t>1</w:t>
+        </w:r>
+      </w:fldSimple>
+      <w:r>
+        <w:t xml:space="preserve">. Above-ground cover abundance of key functional group </w:t>
+      </w:r>
+      <w:r>
+        <w:t>‘</w:t>
+      </w:r>
+      <w:r>
+        <w:t>perennial graminoids’</w:t>
+      </w:r>
+      <w:r>
+        <w:t xml:space="preserve"> is not significantly different from undisturbed (reference) sites after 10 years. However, </w:t>
+      </w:r>
+      <w:r>
+        <w:t xml:space="preserve">this </w:t>
+      </w:r>
+      <w:r>
+        <w:t>above-ground cover is dominated by exotic</w:t>
+      </w:r>
+      <w:r>
+        <w:t xml:space="preserve"> graminoid</w:t>
+      </w:r>
+      <w:r>
+        <w:t xml:space="preserve"> species.</w:t>
+      </w:r>
+      <w:r>
+        <w:t xml:space="preserve"> Moreover, s</w:t>
+      </w:r>
+      <w:r>
+        <w:t>eed bank abundance of tall, perennial graminoids is significantly higher in 10-year old exclosures compared to other disturbance conditions, including undisturbed (reference) sites. Notably,</w:t>
+      </w:r>
+      <w:r>
+        <w:t xml:space="preserve"> there is nearly equal</w:t>
+      </w:r>
+      <w:r>
+        <w:t xml:space="preserve"> </w:t>
+      </w:r>
+      <w:r>
+        <w:t xml:space="preserve">abundance of exotic </w:t>
+      </w:r>
+      <w:r>
+        <w:t xml:space="preserve">and native </w:t>
+      </w:r>
+      <w:r>
+        <w:t>grami</w:t>
+      </w:r>
+      <w:r>
+        <w:t xml:space="preserve">noid </w:t>
+      </w:r>
+      <w:r>
+        <w:t>seed in</w:t>
+      </w:r>
+      <w:r>
+        <w:t xml:space="preserve"> 10-year old exclosures, and significant</w:t>
+      </w:r>
+      <w:r>
+        <w:t>ly greater</w:t>
+      </w:r>
+      <w:r>
+        <w:t xml:space="preserve"> representation</w:t>
+      </w:r>
+      <w:r>
+        <w:t xml:space="preserve"> of exotic than native graminoid seed</w:t>
+      </w:r>
+      <w:r>
+        <w:t xml:space="preserve"> in undisturbed sites in Little Qualicum Estuary.</w:t>
+      </w:r>
+      <w:r>
+        <w:t xml:space="preserve"> </w:t>
+      </w:r>
+    </w:p>
+    <w:p/>
+    <w:p/>
+    <w:p/>
+    <w:p>
+      <w:pPr>
+        <w:keepNext/>
+      </w:pPr>
       <w:r>
         <w:rPr>
           <w:noProof/>
         </w:rPr>
-        <w:t>1</w:t>
-      </w:r>
-      <w:r>
-        <w:fldChar w:fldCharType="end"/>
-      </w:r>
-      <w:r>
-        <w:t>. Above-ground cover abundance of key functional group ‘tall, perennial graminoids’</w:t>
-      </w:r>
-      <w:r>
-        <w:t xml:space="preserve"> is not significantly different from undisturbed (reference) sites after 10 years. (Right) However, above-ground cover is dominated by exotic species within 10-year old exclosures. </w:t>
-      </w:r>
-      <w:r>
-        <w:t xml:space="preserve">Note y-axis scale. </w:t>
-      </w:r>
-    </w:p>
-    <w:p/>
-    <w:p>
-      <w:pPr>
-        <w:pStyle w:val="ListParagraph"/>
-        <w:numPr>
-          <w:ilvl w:val="0"/>
-          <w:numId w:val="6"/>
-        </w:numPr>
-      </w:pPr>
-      <w:r>
-        <w:t xml:space="preserve">General summary results: </w:t>
-      </w:r>
-    </w:p>
-    <w:p>
-      <w:pPr>
-        <w:pStyle w:val="ListParagraph"/>
-        <w:numPr>
-          <w:ilvl w:val="1"/>
-          <w:numId w:val="6"/>
-        </w:numPr>
-      </w:pPr>
-      <w:r>
-        <w:t xml:space="preserve">X species from Y genera were </w:t>
-      </w:r>
-      <w:r>
-        <w:t>found in above-ground vegetation, and X/Y in the surface seed bank (Supplemental table)</w:t>
-      </w:r>
-    </w:p>
-    <w:p>
-      <w:pPr>
-        <w:pStyle w:val="ListParagraph"/>
-        <w:numPr>
-          <w:ilvl w:val="0"/>
-          <w:numId w:val="6"/>
-        </w:numPr>
-      </w:pPr>
-    </w:p>
-    <w:p>
-      <w:pPr>
-        <w:keepNext/>
-      </w:pPr>
-      <w:r>
-        <w:rPr>
-          <w:noProof/>
-        </w:rPr>
-        <w:lastRenderedPageBreak/>
         <w:drawing>
-          <wp:inline distT="0" distB="0" distL="0" distR="0" wp14:anchorId="2BC22B27" wp14:editId="4BAE80F4">
-            <wp:extent cx="6120130" cy="2651585"/>
+          <wp:inline distT="0" distB="0" distL="0" distR="0" wp14:anchorId="5492CC0D" wp14:editId="01D9AC4C">
+            <wp:extent cx="5948917" cy="3965944"/>
             <wp:effectExtent l="0" t="0" r="0" b="0"/>
-            <wp:docPr id="2" name="Picture 2"/>
-            <wp:cNvGraphicFramePr>
-              <a:graphicFrameLocks xmlns:a="http://schemas.openxmlformats.org/drawingml/2006/main" noChangeAspect="1"/>
-            </wp:cNvGraphicFramePr>
-            <a:graphic xmlns:a="http://schemas.openxmlformats.org/drawingml/2006/main">
-              <a:graphicData uri="http://schemas.openxmlformats.org/drawingml/2006/picture">
-                <pic:pic xmlns:pic="http://schemas.openxmlformats.org/drawingml/2006/picture">
-                  <pic:nvPicPr>
-                    <pic:cNvPr id="0" name="Picture 3"/>
-                    <pic:cNvPicPr>
-                      <a:picLocks noChangeAspect="1" noChangeArrowheads="1"/>
-                    </pic:cNvPicPr>
-                  </pic:nvPicPr>
-                  <pic:blipFill>
-                    <a:blip r:embed="rId16" cstate="print">
-                      <a:extLst>
-                        <a:ext uri="{28A0092B-C50C-407E-A947-70E740481C1C}">
-                          <a14:useLocalDpi xmlns:a14="http://schemas.microsoft.com/office/drawing/2010/main" val="0"/>
-                        </a:ext>
-                      </a:extLst>
-                    </a:blip>
-                    <a:srcRect/>
-                    <a:stretch>
-                      <a:fillRect/>
-                    </a:stretch>
-                  </pic:blipFill>
-                  <pic:spPr bwMode="auto">
-                    <a:xfrm>
-                      <a:off x="0" y="0"/>
-                      <a:ext cx="6132954" cy="2657141"/>
-                    </a:xfrm>
-                    <a:prstGeom prst="rect">
-                      <a:avLst/>
-                    </a:prstGeom>
-                    <a:noFill/>
-                  </pic:spPr>
-                </pic:pic>
-              </a:graphicData>
-            </a:graphic>
-          </wp:inline>
-        </w:drawing>
-      </w:r>
-    </w:p>
-    <w:p>
-      <w:pPr>
-        <w:pStyle w:val="Caption"/>
-      </w:pPr>
-      <w:r>
-        <w:t xml:space="preserve">Figure </w:t>
-      </w:r>
-      <w:r>
-        <w:fldChar w:fldCharType="begin"/>
-      </w:r>
-      <w:r>
-        <w:instrText xml:space="preserve"> SEQ Figure \* ARABIC </w:instrText>
-      </w:r>
-      <w:r>
-        <w:fldChar w:fldCharType="separate"/>
-      </w:r>
-      <w:r>
-        <w:rPr>
-          <w:noProof/>
-        </w:rPr>
-        <w:t>2</w:t>
-      </w:r>
-      <w:r>
-        <w:fldChar w:fldCharType="end"/>
-      </w:r>
-      <w:r>
-        <w:t xml:space="preserve">. </w:t>
-      </w:r>
-      <w:r>
-        <w:t xml:space="preserve">(Left) Seed bank abundance of tall, perennial graminoids is significantly higher in 10-year old exclosures compared to other disturbance conditions, including undisturbed (reference) sites. </w:t>
-      </w:r>
-      <w:r>
-        <w:t xml:space="preserve">(Right) Notably, approx. half of the seed bank is comprised of exotic species in 10-year old exclosures, and significant representation in undisturbed sites in Little Qualicum Estuary.  </w:t>
-      </w:r>
-    </w:p>
-    <w:p/>
-    <w:p>
-      <w:pPr>
-        <w:keepNext/>
-      </w:pPr>
-      <w:r>
-        <w:rPr>
-          <w:noProof/>
-        </w:rPr>
-        <w:drawing>
-          <wp:inline distT="0" distB="0" distL="0" distR="0" wp14:anchorId="5492CC0D" wp14:editId="1D068C38">
-            <wp:extent cx="5822950" cy="3477087"/>
-            <wp:effectExtent l="0" t="0" r="6350" b="9525"/>
             <wp:docPr id="3" name="Picture 3"/>
             <wp:cNvGraphicFramePr>
               <a:graphicFrameLocks xmlns:a="http://schemas.openxmlformats.org/drawingml/2006/main" noChangeAspect="1"/>
@@ -3101,14 +3060,13 @@
                     </pic:cNvPicPr>
                   </pic:nvPicPr>
                   <pic:blipFill>
-                    <a:blip r:embed="rId17">
+                    <a:blip r:embed="rId16">
                       <a:extLst>
                         <a:ext uri="{28A0092B-C50C-407E-A947-70E740481C1C}">
                           <a14:useLocalDpi xmlns:a14="http://schemas.microsoft.com/office/drawing/2010/main" val="0"/>
                         </a:ext>
                       </a:extLst>
                     </a:blip>
-                    <a:srcRect/>
                     <a:stretch>
                       <a:fillRect/>
                     </a:stretch>
@@ -3116,7 +3074,7 @@
                   <pic:spPr bwMode="auto">
                     <a:xfrm>
                       <a:off x="0" y="0"/>
-                      <a:ext cx="5831696" cy="3482310"/>
+                      <a:ext cx="5971569" cy="3981045"/>
                     </a:xfrm>
                     <a:prstGeom prst="rect">
                       <a:avLst/>
@@ -3137,24 +3095,14 @@
       <w:r>
         <w:t xml:space="preserve">Figure </w:t>
       </w:r>
-      <w:r>
-        <w:fldChar w:fldCharType="begin"/>
-      </w:r>
-      <w:r>
-        <w:instrText xml:space="preserve"> SEQ Figure \* ARABIC </w:instrText>
-      </w:r>
-      <w:r>
-        <w:fldChar w:fldCharType="separate"/>
-      </w:r>
-      <w:r>
-        <w:rPr>
-          <w:noProof/>
-        </w:rPr>
-        <w:t>3</w:t>
-      </w:r>
-      <w:r>
-        <w:fldChar w:fldCharType="end"/>
-      </w:r>
+      <w:fldSimple w:instr=" SEQ Figure \* ARABIC ">
+        <w:r>
+          <w:rPr>
+            <w:noProof/>
+          </w:rPr>
+          <w:t>2</w:t>
+        </w:r>
+      </w:fldSimple>
       <w:r>
         <w:t xml:space="preserve">. Seed limitation of keystone species </w:t>
       </w:r>
@@ -3165,28 +3113,37 @@
         <w:t>Carex lyngbyei</w:t>
       </w:r>
       <w:r>
-        <w:t xml:space="preserve"> results in overall lower representation in the seed bank compared to all tall, perennial graminoids (Fig. 2). Notably, </w:t>
-      </w:r>
-      <w:r>
-        <w:t xml:space="preserve">seed of this species is nearly absent in undisturbed sites in Nanaimo River Estuary. Presence of seed in 1-year old exclosures </w:t>
-      </w:r>
-      <w:r>
-        <w:t>in Nanaimo may indicate altered reproductive strategy to produce seed following grazing stress (*</w:t>
-      </w:r>
-      <w:r>
-        <w:rPr>
-          <w:highlight w:val="yellow"/>
-        </w:rPr>
-        <w:t>cite</w:t>
-      </w:r>
-      <w:r>
-        <w:t>)</w:t>
-      </w:r>
-    </w:p>
-    <w:p>
-      <w:bookmarkStart w:id="3" w:name="_GoBack"/>
-      <w:bookmarkEnd w:id="3"/>
-    </w:p>
+        <w:t xml:space="preserve"> results in overall lower representation in the seed bank compared to </w:t>
+      </w:r>
+      <w:r>
+        <w:t xml:space="preserve">other competitive dominant species. </w:t>
+      </w:r>
+      <w:r>
+        <w:t xml:space="preserve">Notably, </w:t>
+      </w:r>
+      <w:r>
+        <w:t>seed of this species is absent in undisturbed sites in Nanaimo River Estuary</w:t>
+      </w:r>
+      <w:r>
+        <w:t>, and nearly so in</w:t>
+      </w:r>
+      <w:r>
+        <w:t xml:space="preserve"> undisturbed and 10-year old exclosure sites </w:t>
+      </w:r>
+      <w:r>
+        <w:t>in the</w:t>
+      </w:r>
+      <w:r>
+        <w:t xml:space="preserve"> Little Qualicum Estuary</w:t>
+      </w:r>
+      <w:r>
+        <w:t>, indicating strong reliance on clonal reproductive strategies</w:t>
+      </w:r>
+      <w:r>
+        <w:t xml:space="preserve">. Exotic species denoted by (*), culturally significant species denoted by (**). Note y-axis scale freely varies by species. </w:t>
+      </w:r>
+    </w:p>
+    <w:p/>
     <w:p>
       <w:pPr>
         <w:keepNext/>
@@ -3214,7 +3171,7 @@
                     </pic:cNvPicPr>
                   </pic:nvPicPr>
                   <pic:blipFill rotWithShape="1">
-                    <a:blip r:embed="rId18" cstate="print">
+                    <a:blip r:embed="rId17" cstate="print">
                       <a:extLst>
                         <a:ext uri="{28A0092B-C50C-407E-A947-70E740481C1C}">
                           <a14:useLocalDpi xmlns:a14="http://schemas.microsoft.com/office/drawing/2010/main" val="0"/>
@@ -3256,24 +3213,14 @@
       <w:r>
         <w:t xml:space="preserve">Figure </w:t>
       </w:r>
-      <w:r>
-        <w:fldChar w:fldCharType="begin"/>
-      </w:r>
-      <w:r>
-        <w:instrText xml:space="preserve"> SEQ Figure \* ARABIC </w:instrText>
-      </w:r>
-      <w:r>
-        <w:fldChar w:fldCharType="separate"/>
-      </w:r>
-      <w:r>
-        <w:rPr>
-          <w:noProof/>
-        </w:rPr>
-        <w:t>4</w:t>
-      </w:r>
-      <w:r>
-        <w:fldChar w:fldCharType="end"/>
-      </w:r>
+      <w:fldSimple w:instr=" SEQ Figure \* ARABIC ">
+        <w:r>
+          <w:rPr>
+            <w:noProof/>
+          </w:rPr>
+          <w:t>3</w:t>
+        </w:r>
+      </w:fldSimple>
       <w:r>
         <w:t xml:space="preserve">. Species relative abundance </w:t>
       </w:r>
@@ -3281,6 +3228,8 @@
         <w:t xml:space="preserve">had greatest similarity between above-ground vegetation and surface seed banks in grubbed and undisturbed sites, and greatest dissimilarity in both exclosures (1 and 10 years post-grazing exclusion). </w:t>
       </w:r>
     </w:p>
+    <w:p/>
+    <w:p/>
     <w:p/>
     <w:p/>
     <w:p>
@@ -3311,16 +3260,16 @@
       <w:r>
         <w:t xml:space="preserve">Explain why </w:t>
       </w:r>
-      <w:commentRangeStart w:id="4"/>
+      <w:commentRangeStart w:id="5"/>
       <w:r>
         <w:t xml:space="preserve">expectations </w:t>
       </w:r>
-      <w:commentRangeEnd w:id="4"/>
+      <w:commentRangeEnd w:id="5"/>
       <w:r>
         <w:rPr>
           <w:rStyle w:val="CommentReference"/>
         </w:rPr>
-        <w:commentReference w:id="4"/>
+        <w:commentReference w:id="5"/>
       </w:r>
       <w:r>
         <w:t xml:space="preserve">were or weren’t met. </w:t>
@@ -3441,37 +3390,103 @@
         </w:numPr>
       </w:pPr>
       <w:r>
-        <w:t>What does the</w:t>
-      </w:r>
-      <w:r>
-        <w:t xml:space="preserve"> species or</w:t>
-      </w:r>
-      <w:r>
-        <w:t xml:space="preserve"> functional identity/abundance mean (AGST vs. CALY)?</w:t>
-      </w:r>
-      <w:r>
-        <w:t xml:space="preserve"> Expand on </w:t>
-      </w:r>
-      <w:r>
-        <w:fldChar w:fldCharType="begin"/>
-      </w:r>
-      <w:r>
-        <w:instrText xml:space="preserve"> ADDIN ZOTERO_ITEM CSL_CITATION {"citationID":"tPUpYDOc","properties":{"formattedCitation":"(Waller et al., 2020)","plainCitation":"(Waller et al., 2020)","noteIndex":0},"citationItems":[{"id":2730,"uris":["http://zotero.org/users/6092945/items/N4BSZH3F"],"itemData":{"id":2730,"type":"article-journal","container-title":"Science","DOI":"10.1126/science.aba2225","issue":"6494","note":"publisher: American Association for the Advancement of Science","page":"967-972","source":"science.org (Atypon)","title":"Biotic interactions drive ecosystem responses to exotic plant invaders","volume":"368","author":[{"family":"Waller","given":"L. P."},{"family":"Allen","given":"W. J."},{"family":"Barratt","given":"B. I. P."},{"family":"Condron","given":"L. M."},{"family":"França","given":"F. M."},{"family":"Hunt","given":"J. E."},{"family":"Koele","given":"N."},{"family":"Orwin","given":"K. H."},{"family":"Steel","given":"G. S."},{"family":"Tylianakis","given":"J. M."},{"family":"Wakelin","given":"S. A."},{"family":"Dickie","given":"I. A."}],"issued":{"date-parts":[["2020",5,29]]}}}],"schema":"https://github.com/citation-style-language/schema/raw/master/csl-citation.json"} </w:instrText>
-      </w:r>
-      <w:r>
-        <w:fldChar w:fldCharType="separate"/>
-      </w:r>
-      <w:r>
-        <w:rPr>
-          <w:rFonts w:ascii="Calibri" w:hAnsi="Calibri" w:cs="Calibri"/>
-        </w:rPr>
-        <w:t>(Waller et al., 2020)</w:t>
-      </w:r>
-      <w:r>
-        <w:fldChar w:fldCharType="end"/>
+        <w:t>Loss of native species during recovery, especially in seed bank, points to “</w:t>
+      </w:r>
+      <w:r>
+        <w:t>e</w:t>
+      </w:r>
+      <w:r>
+        <w:t>cological memory loss</w:t>
+      </w:r>
+      <w:r>
+        <w:t>”</w:t>
+      </w:r>
+      <w:r>
+        <w:t xml:space="preserve"> following disturbance</w:t>
       </w:r>
       <w:r>
         <w:t xml:space="preserve">. </w:t>
+      </w:r>
+    </w:p>
+    <w:p>
+      <w:pPr>
+        <w:pStyle w:val="ListParagraph"/>
+        <w:numPr>
+          <w:ilvl w:val="2"/>
+          <w:numId w:val="11"/>
+        </w:numPr>
+      </w:pPr>
+      <w:r>
+        <w:t xml:space="preserve">Highest risk for species loss </w:t>
+      </w:r>
+      <w:r>
+        <w:t xml:space="preserve">may be for seed-limited species. If disturbance removes clonally reproductive above-ground vegetation, then there are no (or very few) reproductive propagules left in the system, and regional dispersal is required to </w:t>
+      </w:r>
+      <w:r>
+        <w:t xml:space="preserve">revitalize the population. </w:t>
+      </w:r>
+    </w:p>
+    <w:p>
+      <w:pPr>
+        <w:pStyle w:val="ListParagraph"/>
+        <w:numPr>
+          <w:ilvl w:val="2"/>
+          <w:numId w:val="11"/>
+        </w:numPr>
+      </w:pPr>
+      <w:r>
+        <w:t>Would like to</w:t>
+      </w:r>
+      <w:r>
+        <w:t xml:space="preserve"> include a case example of above point:</w:t>
+      </w:r>
+      <w:r>
+        <w:t xml:space="preserve"> streambank clover (</w:t>
+      </w:r>
+      <w:r>
+        <w:rPr>
+          <w:i/>
+        </w:rPr>
+        <w:t>Trifolium wormskioldii</w:t>
+      </w:r>
+      <w:r>
+        <w:t xml:space="preserve">) was a species of significant </w:t>
+      </w:r>
+      <w:commentRangeStart w:id="6"/>
+      <w:commentRangeStart w:id="7"/>
+      <w:commentRangeStart w:id="8"/>
+      <w:r>
+        <w:t xml:space="preserve">cultural </w:t>
+      </w:r>
+      <w:commentRangeEnd w:id="6"/>
+      <w:r>
+        <w:rPr>
+          <w:rStyle w:val="CommentReference"/>
+        </w:rPr>
+        <w:commentReference w:id="6"/>
+      </w:r>
+      <w:commentRangeEnd w:id="7"/>
+      <w:r>
+        <w:rPr>
+          <w:rStyle w:val="CommentReference"/>
+        </w:rPr>
+        <w:commentReference w:id="7"/>
+      </w:r>
+      <w:commentRangeEnd w:id="8"/>
+      <w:r>
+        <w:rPr>
+          <w:rStyle w:val="CommentReference"/>
+        </w:rPr>
+        <w:commentReference w:id="8"/>
+      </w:r>
+      <w:r>
+        <w:t>importance</w:t>
+      </w:r>
+      <w:r>
+        <w:t xml:space="preserve"> (and thus likely historically abundant in estuaries</w:t>
+      </w:r>
+      <w:r>
+        <w:t xml:space="preserve">, yet is now locally rare as a plant, and entirely absent from the seed bank. </w:t>
       </w:r>
     </w:p>
     <w:p>
@@ -3483,10 +3498,57 @@
         </w:numPr>
       </w:pPr>
       <w:r>
-        <w:t>Potential for e</w:t>
-      </w:r>
-      <w:r>
-        <w:t>cological memory loss following disturbance</w:t>
+        <w:t xml:space="preserve">What does the species or functional identity/abundance mean (e.g., dominance of exotic Agrostis vs. native Carex)? </w:t>
+      </w:r>
+    </w:p>
+    <w:p>
+      <w:pPr>
+        <w:pStyle w:val="ListParagraph"/>
+        <w:numPr>
+          <w:ilvl w:val="2"/>
+          <w:numId w:val="11"/>
+        </w:numPr>
+      </w:pPr>
+      <w:r>
+        <w:t xml:space="preserve">Expand on concepts of </w:t>
+      </w:r>
+      <w:r>
+        <w:t>species identity altering</w:t>
+      </w:r>
+      <w:r>
+        <w:t xml:space="preserve"> ecosystem function</w:t>
+      </w:r>
+      <w:r>
+        <w:t xml:space="preserve"> (even if functionally/</w:t>
+      </w:r>
+      <w:proofErr w:type="spellStart"/>
+      <w:r>
+        <w:t>cladistically</w:t>
+      </w:r>
+      <w:proofErr w:type="spellEnd"/>
+      <w:r>
+        <w:t xml:space="preserve"> similar)</w:t>
+      </w:r>
+      <w:r>
+        <w:t xml:space="preserve">, especially C or N contributions/sequestration </w:t>
+      </w:r>
+      <w:r>
+        <w:fldChar w:fldCharType="begin"/>
+      </w:r>
+      <w:r>
+        <w:instrText xml:space="preserve"> ADDIN ZOTERO_ITEM CSL_CITATION {"citationID":"tPUpYDOc","properties":{"formattedCitation":"(Waller et al., 2020)","plainCitation":"(Waller et al., 2020)","noteIndex":0},"citationItems":[{"id":2730,"uris":["http://zotero.org/users/6092945/items/N4BSZH3F"],"itemData":{"id":2730,"type":"article-journal","container-title":"Science","DOI":"10.1126/science.aba2225","issue":"6494","note":"publisher: American Association for the Advancement of Science","page":"967-972","source":"science.org (Atypon)","title":"Biotic interactions drive ecosystem responses to exotic plant invaders","volume":"368","author":[{"family":"Waller","given":"L. P."},{"family":"Allen","given":"W. J."},{"family":"Barratt","given":"B. I. P."},{"family":"Condron","given":"L. M."},{"family":"França","given":"F. M."},{"family":"Hunt","given":"J. E."},{"family":"Koele","given":"N."},{"family":"Orwin","given":"K. H."},{"family":"Steel","given":"G. S."},{"family":"Tylianakis","given":"J. M."},{"family":"Wakelin","given":"S. A."},{"family":"Dickie","given":"I. A."}],"issued":{"date-parts":[["2020",5,29]]}}}],"schema":"https://github.com/citation-style-language/schema/raw/master/csl-citation.json"} </w:instrText>
+      </w:r>
+      <w:r>
+        <w:fldChar w:fldCharType="separate"/>
+      </w:r>
+      <w:r>
+        <w:rPr>
+          <w:rFonts w:ascii="Calibri" w:hAnsi="Calibri" w:cs="Calibri"/>
+        </w:rPr>
+        <w:t>(Waller et al., 2020)</w:t>
+      </w:r>
+      <w:r>
+        <w:fldChar w:fldCharType="end"/>
       </w:r>
       <w:r>
         <w:t xml:space="preserve">. </w:t>
@@ -3501,13 +3563,85 @@
         </w:numPr>
       </w:pPr>
       <w:r>
-        <w:t xml:space="preserve">Extrapolate to other systems: what are implications for </w:t>
-      </w:r>
-      <w:r>
-        <w:t>systems with other press disturbance types, especially anthropogenic stressors (e.g., general wetland/riparian invasion</w:t>
+        <w:t xml:space="preserve">Extrapolate </w:t>
+      </w:r>
+      <w:r>
+        <w:t>implications for o</w:t>
+      </w:r>
+      <w:r>
+        <w:t>ther systems</w:t>
+      </w:r>
+      <w:r>
+        <w:t xml:space="preserve"> with other press disturbance types, especially anthropogenic stressors (e.g., general wetland/riparian invasion</w:t>
       </w:r>
       <w:r>
         <w:t xml:space="preserve">). </w:t>
+      </w:r>
+    </w:p>
+    <w:p>
+      <w:pPr>
+        <w:pStyle w:val="ListParagraph"/>
+        <w:numPr>
+          <w:ilvl w:val="2"/>
+          <w:numId w:val="11"/>
+        </w:numPr>
+      </w:pPr>
+      <w:r>
+        <w:t>Local or regional d</w:t>
+      </w:r>
+      <w:r>
+        <w:t xml:space="preserve">ispersal limitations cannot rescue </w:t>
+      </w:r>
+      <w:r>
+        <w:t xml:space="preserve">native </w:t>
+      </w:r>
+      <w:r>
+        <w:t>populations if</w:t>
+      </w:r>
+      <w:r>
+        <w:t xml:space="preserve"> local</w:t>
+      </w:r>
+      <w:r>
+        <w:t xml:space="preserve"> </w:t>
+      </w:r>
+      <w:r>
+        <w:t xml:space="preserve">seed or clonal competitive pressure from exotic species is greater. That is, </w:t>
+      </w:r>
+      <w:r>
+        <w:t xml:space="preserve">this trend of both native species loss </w:t>
+      </w:r>
+      <w:r>
+        <w:rPr>
+          <w:i/>
+        </w:rPr>
+        <w:t>and</w:t>
+      </w:r>
+      <w:r>
+        <w:t xml:space="preserve"> increasing exotic cover is exacerbated by </w:t>
+      </w:r>
+      <w:r>
+        <w:t xml:space="preserve">each species’ competitive </w:t>
+      </w:r>
+      <w:r>
+        <w:t xml:space="preserve">dispersal and recruitment </w:t>
+      </w:r>
+      <w:r>
+        <w:t xml:space="preserve">strategies. </w:t>
+      </w:r>
+    </w:p>
+    <w:p>
+      <w:pPr>
+        <w:pStyle w:val="ListParagraph"/>
+        <w:numPr>
+          <w:ilvl w:val="2"/>
+          <w:numId w:val="11"/>
+        </w:numPr>
+      </w:pPr>
+      <w:r>
+        <w:t>Seed-limited species that rely on clonal reproduction may be at greatest risk for being out-competed if the competitor</w:t>
+      </w:r>
+      <w:r>
+        <w:t xml:space="preserve">(s) have greater seed and clonal reproductive rates. </w:t>
       </w:r>
     </w:p>
     <w:p/>
@@ -3532,7 +3666,34 @@
         </w:numPr>
       </w:pPr>
       <w:r>
-        <w:t xml:space="preserve">Passive restoration is insufficient, thus active restoration through transplanting </w:t>
+        <w:t xml:space="preserve">Passive restoration </w:t>
+      </w:r>
+      <w:r>
+        <w:t>may be</w:t>
+      </w:r>
+      <w:r>
+        <w:t xml:space="preserve"> insufficient</w:t>
+      </w:r>
+      <w:r>
+        <w:t xml:space="preserve"> for recovery of species with a primarily clonal reproductive strategy</w:t>
+      </w:r>
+      <w:r>
+        <w:t xml:space="preserve">, </w:t>
+      </w:r>
+      <w:r>
+        <w:t xml:space="preserve">especially when exotic species with competitive </w:t>
+      </w:r>
+      <w:r>
+        <w:t xml:space="preserve">reproductive </w:t>
+      </w:r>
+      <w:r>
+        <w:t>advantage of both seed and clonal</w:t>
+      </w:r>
+      <w:r>
+        <w:t xml:space="preserve"> strategies are present. In these cases,</w:t>
+      </w:r>
+      <w:r>
+        <w:t xml:space="preserve"> active restoration through transplanting </w:t>
       </w:r>
       <w:r>
         <w:t>should</w:t>
@@ -3556,24 +3717,28 @@
         </w:numPr>
       </w:pPr>
       <w:r>
-        <w:t>If disturbance denudes a habitat type, this effectively creates a ‘blank slate’ for restoration</w:t>
+        <w:lastRenderedPageBreak/>
+        <w:t>Opportunities exist: i</w:t>
+      </w:r>
+      <w:r>
+        <w:t>f disturbance denudes a habitat, this effectively creates a ‘blank slate’ for restoration</w:t>
       </w:r>
       <w:r>
         <w:t xml:space="preserve"> where land managers can choose specific restoration states (</w:t>
       </w:r>
-      <w:commentRangeStart w:id="5"/>
+      <w:commentRangeStart w:id="9"/>
       <w:r>
         <w:rPr>
           <w:highlight w:val="lightGray"/>
         </w:rPr>
         <w:t>CITE</w:t>
       </w:r>
-      <w:commentRangeEnd w:id="5"/>
+      <w:commentRangeEnd w:id="9"/>
       <w:r>
         <w:rPr>
           <w:rStyle w:val="CommentReference"/>
         </w:rPr>
-        <w:commentReference w:id="5"/>
+        <w:commentReference w:id="9"/>
       </w:r>
       <w:r>
         <w:t>)</w:t>
@@ -3594,16 +3759,28 @@
         <w:t>.</w:t>
       </w:r>
       <w:r>
-        <w:t xml:space="preserve"> In the PNW, this could be restoration of culinary root gardens (</w:t>
-      </w:r>
-      <w:r>
-        <w:rPr>
-          <w:highlight w:val="lightGray"/>
-        </w:rPr>
-        <w:t>CITE</w:t>
-      </w:r>
-      <w:r>
-        <w:t xml:space="preserve">). </w:t>
+        <w:t xml:space="preserve"> In the PNW, this could be restoration of culinary root gardens </w:t>
+      </w:r>
+      <w:r>
+        <w:fldChar w:fldCharType="begin"/>
+      </w:r>
+      <w:r>
+        <w:instrText xml:space="preserve"> ADDIN ZOTERO_ITEM CSL_CITATION {"citationID":"huKaa6Cz","properties":{"formattedCitation":"(Turner, 2014)","plainCitation":"(Turner, 2014)","noteIndex":0},"citationItems":[{"id":164,"uris":["http://zotero.org/users/6092945/items/IVPS7CKQ"],"itemData":{"id":164,"type":"book","abstract":"Volume 1: The History and Practice of Indigenous Plant Knowledge Volume 2: The Place and Meaning of Plants in Indigenous Cultures and Worldviews Nancy Turner has studied Indigenous peoples' knowledge of plants and environments in northwestern North America for over forty years. In Ancient Pathways, Ancestral Knowledge, she integrates her research into a two-volume ethnobotanical tour-de-force. Drawing on information shared by Indigenous botanical experts and collaborators, the ethnographic and historical record, and from linguistics, palaeobotany, archaeology, phytogeography, and other fields, Turner weaves together a complex understanding of the traditions of use and management of plant resources in this vast region. She follows Indigenous inhabitants over time and through space, showing how they actively participated in their environments, managed and cultivated valued plant resources, and maintained key habitats that supported their dynamic cultures for thousands of years, as well as how knowledge was passed on from generation to generation and from one community to another. To understand the values and perspectives that have guided Indigenous ethnobotanical knowledge and practices, Turner looks beyond the details of individual plant species and their uses to determine the overall patterns and processes of their development, application, and adaptation. Volume 1 presents a historical overview of ethnobotonical knowledge in the region before and after European contact. The ways in which Indigenous peoples used and interacted with plants - for nutrition, technologies, and medicine - are examined. Drawing connections between similarities across languages, Turner compares the names of over 250 plant species in more than fifty Indigenous languages and dialects to demonstrate the prominence of certain plants in various cultures and the sharing of goods and ideas between peoples. She also examines the effects that introduced species and colonialism had on the region's Indigenous peoples and their ecologies. Volume 2 provides a sweeping account of how Indigenous organizational systems developed to facilitate the harvesting, use, and cultivation of plants, to establish economic connections across linguistic and cultural borders, and to preserve and manage resources and habitats. Turner describes the worldviews and philosophies that emerged from the interactions between peoples and plants, and how these understandings are expressed through cultures’ stories and narratives. Finally, she explores the ways in which botanical and ecological knowledge can be and are being maintained as living, adaptive systems that promote healthy cultures, environments, and indigenous plant populations. Ancient Pathways, Ancestral Knowledge both challenges and contributes to existing knowledge of Indigenous peoples' land stewardship while preserving information that might otherwise have been lost. Providing new and captivating insights into the anthropogenic systems of northwestern North America, it will stand as an authoritative reference work and contribute to a fuller understanding of the interactions between cultures and ecological systems.","ISBN":"978-0-7735-8539-3","language":"en","note":"Google-Books-ID: oJLdAwAAQBAJ","number-of-pages":"1161","publisher":"McGill-Queen's Press - MQUP","source":"Google Books","title":"Ancient Pathways, Ancestral Knowledge: Ethnobotany and Ecological Wisdom of Indigenous Peoples of Northwestern North America","title-short":"Ancient Pathways, Ancestral Knowledge","author":[{"family":"Turner","given":"Nancy"}],"issued":{"date-parts":[["2014",6]]}}}],"schema":"https://github.com/citation-style-language/schema/raw/master/csl-citation.json"} </w:instrText>
+      </w:r>
+      <w:r>
+        <w:fldChar w:fldCharType="separate"/>
+      </w:r>
+      <w:r>
+        <w:rPr>
+          <w:rFonts w:ascii="Calibri" w:hAnsi="Calibri" w:cs="Calibri"/>
+        </w:rPr>
+        <w:t>(Turner, 2014)</w:t>
+      </w:r>
+      <w:r>
+        <w:fldChar w:fldCharType="end"/>
+      </w:r>
+      <w:r>
+        <w:t xml:space="preserve">. </w:t>
       </w:r>
       <w:r>
         <w:t xml:space="preserve"> </w:t>
@@ -4010,21 +4187,7 @@
         <w:rPr>
           <w:rFonts w:ascii="Calibri" w:hAnsi="Calibri" w:cs="Calibri"/>
         </w:rPr>
-        <w:t xml:space="preserve">Waller, L. P., Allen, W. J., Barratt, B. I. P., Condron, L. M., </w:t>
-      </w:r>
-      <w:proofErr w:type="spellStart"/>
-      <w:r>
-        <w:rPr>
-          <w:rFonts w:ascii="Calibri" w:hAnsi="Calibri" w:cs="Calibri"/>
-        </w:rPr>
-        <w:t>França</w:t>
-      </w:r>
-      <w:proofErr w:type="spellEnd"/>
-      <w:r>
-        <w:rPr>
-          <w:rFonts w:ascii="Calibri" w:hAnsi="Calibri" w:cs="Calibri"/>
-        </w:rPr>
-        <w:t xml:space="preserve">, F. M., Hunt, J. E., … Dickie, I. A. (2020). Biotic interactions drive ecosystem responses to exotic plant invaders. </w:t>
+        <w:t xml:space="preserve">Turner, N. (2014). </w:t>
       </w:r>
       <w:r>
         <w:rPr>
@@ -4032,13 +4195,41 @@
           <w:i/>
           <w:iCs/>
         </w:rPr>
-        <w:t>Science</w:t>
+        <w:t>Ancient Pathways, Ancestral Knowledge: Ethnobotany and Ecological Wisdom of Indigenous Peoples of Northwestern North America</w:t>
       </w:r>
       <w:r>
         <w:rPr>
           <w:rFonts w:ascii="Calibri" w:hAnsi="Calibri" w:cs="Calibri"/>
         </w:rPr>
-        <w:t xml:space="preserve">, </w:t>
+        <w:t>. McGill-Queen’s Press - MQUP.</w:t>
+      </w:r>
+    </w:p>
+    <w:p>
+      <w:pPr>
+        <w:pStyle w:val="Bibliography"/>
+        <w:rPr>
+          <w:rFonts w:ascii="Calibri" w:hAnsi="Calibri" w:cs="Calibri"/>
+        </w:rPr>
+      </w:pPr>
+      <w:r>
+        <w:rPr>
+          <w:rFonts w:ascii="Calibri" w:hAnsi="Calibri" w:cs="Calibri"/>
+        </w:rPr>
+        <w:t xml:space="preserve">Waller, L. P., Allen, W. J., Barratt, B. I. P., Condron, L. M., </w:t>
+      </w:r>
+      <w:proofErr w:type="spellStart"/>
+      <w:r>
+        <w:rPr>
+          <w:rFonts w:ascii="Calibri" w:hAnsi="Calibri" w:cs="Calibri"/>
+        </w:rPr>
+        <w:t>França</w:t>
+      </w:r>
+      <w:proofErr w:type="spellEnd"/>
+      <w:r>
+        <w:rPr>
+          <w:rFonts w:ascii="Calibri" w:hAnsi="Calibri" w:cs="Calibri"/>
+        </w:rPr>
+        <w:t xml:space="preserve">, F. M., Hunt, J. E., … Dickie, I. A. (2020). Biotic interactions drive ecosystem responses to exotic plant invaders. </w:t>
       </w:r>
       <w:r>
         <w:rPr>
@@ -4046,6 +4237,20 @@
           <w:i/>
           <w:iCs/>
         </w:rPr>
+        <w:t>Science</w:t>
+      </w:r>
+      <w:r>
+        <w:rPr>
+          <w:rFonts w:ascii="Calibri" w:hAnsi="Calibri" w:cs="Calibri"/>
+        </w:rPr>
+        <w:t xml:space="preserve">, </w:t>
+      </w:r>
+      <w:r>
+        <w:rPr>
+          <w:rFonts w:ascii="Calibri" w:hAnsi="Calibri" w:cs="Calibri"/>
+          <w:i/>
+          <w:iCs/>
+        </w:rPr>
         <w:t>368</w:t>
       </w:r>
       <w:r>
@@ -4061,6 +4266,190 @@
       </w:r>
     </w:p>
     <w:p/>
+    <w:p/>
+    <w:p>
+      <w:r>
+        <w:br w:type="page"/>
+      </w:r>
+    </w:p>
+    <w:p>
+      <w:pPr>
+        <w:pStyle w:val="Heading1"/>
+      </w:pPr>
+      <w:r>
+        <w:lastRenderedPageBreak/>
+        <w:t>Supplemental</w:t>
+      </w:r>
+    </w:p>
+    <w:p/>
+    <w:p>
+      <w:pPr>
+        <w:keepNext/>
+      </w:pPr>
+      <w:r>
+        <w:rPr>
+          <w:noProof/>
+        </w:rPr>
+        <w:drawing>
+          <wp:inline distT="0" distB="0" distL="0" distR="0" wp14:anchorId="3CB26802" wp14:editId="6D05685B">
+            <wp:extent cx="5943600" cy="3962400"/>
+            <wp:effectExtent l="0" t="0" r="0" b="0"/>
+            <wp:docPr id="6" name="Picture 6"/>
+            <wp:cNvGraphicFramePr>
+              <a:graphicFrameLocks xmlns:a="http://schemas.openxmlformats.org/drawingml/2006/main" noChangeAspect="1"/>
+            </wp:cNvGraphicFramePr>
+            <a:graphic xmlns:a="http://schemas.openxmlformats.org/drawingml/2006/main">
+              <a:graphicData uri="http://schemas.openxmlformats.org/drawingml/2006/picture">
+                <pic:pic xmlns:pic="http://schemas.openxmlformats.org/drawingml/2006/picture">
+                  <pic:nvPicPr>
+                    <pic:cNvPr id="0" name="Picture 3"/>
+                    <pic:cNvPicPr>
+                      <a:picLocks noChangeAspect="1" noChangeArrowheads="1"/>
+                    </pic:cNvPicPr>
+                  </pic:nvPicPr>
+                  <pic:blipFill>
+                    <a:blip r:embed="rId18" cstate="print">
+                      <a:extLst>
+                        <a:ext uri="{28A0092B-C50C-407E-A947-70E740481C1C}">
+                          <a14:useLocalDpi xmlns:a14="http://schemas.microsoft.com/office/drawing/2010/main" val="0"/>
+                        </a:ext>
+                      </a:extLst>
+                    </a:blip>
+                    <a:stretch>
+                      <a:fillRect/>
+                    </a:stretch>
+                  </pic:blipFill>
+                  <pic:spPr bwMode="auto">
+                    <a:xfrm>
+                      <a:off x="0" y="0"/>
+                      <a:ext cx="5943600" cy="3962400"/>
+                    </a:xfrm>
+                    <a:prstGeom prst="rect">
+                      <a:avLst/>
+                    </a:prstGeom>
+                    <a:noFill/>
+                    <a:ln>
+                      <a:noFill/>
+                    </a:ln>
+                  </pic:spPr>
+                </pic:pic>
+              </a:graphicData>
+            </a:graphic>
+          </wp:inline>
+        </w:drawing>
+      </w:r>
+    </w:p>
+    <w:p>
+      <w:pPr>
+        <w:pStyle w:val="Caption"/>
+      </w:pPr>
+      <w:r>
+        <w:t xml:space="preserve">Figure </w:t>
+      </w:r>
+      <w:fldSimple w:instr=" SEQ Figure \* ARABIC ">
+        <w:r>
+          <w:rPr>
+            <w:noProof/>
+          </w:rPr>
+          <w:t>4</w:t>
+        </w:r>
+      </w:fldSimple>
+      <w:r>
+        <w:t xml:space="preserve">. </w:t>
+      </w:r>
+      <w:r>
+        <w:t>Recently grubbed and 1-year-old exclosures are dominated by &gt; 50% mean cover of bare ground,</w:t>
+      </w:r>
+      <w:r>
+        <w:t xml:space="preserve"> with </w:t>
+      </w:r>
+      <w:r>
+        <w:t xml:space="preserve">species </w:t>
+      </w:r>
+      <w:r>
+        <w:t>relative abundance</w:t>
+      </w:r>
+      <w:r>
+        <w:t xml:space="preserve"> </w:t>
+      </w:r>
+      <w:r>
+        <w:t xml:space="preserve">dominated by short perennial graminoid </w:t>
+      </w:r>
+      <w:r>
+        <w:rPr>
+          <w:i w:val="0"/>
+        </w:rPr>
+        <w:t xml:space="preserve">Eleocharis </w:t>
+      </w:r>
+      <w:proofErr w:type="spellStart"/>
+      <w:r>
+        <w:rPr>
+          <w:i w:val="0"/>
+        </w:rPr>
+        <w:t>parvula</w:t>
+      </w:r>
+      <w:proofErr w:type="spellEnd"/>
+      <w:r>
+        <w:t xml:space="preserve"> and forb</w:t>
+      </w:r>
+      <w:r>
+        <w:t xml:space="preserve">s in both </w:t>
+      </w:r>
+      <w:r>
+        <w:t>above-ground</w:t>
+      </w:r>
+      <w:r>
+        <w:t xml:space="preserve"> vegetation</w:t>
+      </w:r>
+      <w:r>
+        <w:t xml:space="preserve"> and surface seed </w:t>
+      </w:r>
+      <w:r>
+        <w:t>bank.</w:t>
+      </w:r>
+      <w:r>
+        <w:t xml:space="preserve"> After 1 year of exclosure, all plant</w:t>
+      </w:r>
+      <w:r>
+        <w:t xml:space="preserve"> functional groups have similar dominance in above ground vegetation, but surface seed banks do not </w:t>
+      </w:r>
+      <w:r>
+        <w:t xml:space="preserve">show increased representation from perennial forbs or perennial graminoids &gt; 10 cm. </w:t>
+      </w:r>
+      <w:r>
+        <w:t xml:space="preserve"> </w:t>
+      </w:r>
+      <w:r>
+        <w:t xml:space="preserve">Bare ground significantly decreases after 10 years of exclosure, while </w:t>
+      </w:r>
+      <w:r>
+        <w:t xml:space="preserve">relative abundance of </w:t>
+      </w:r>
+      <w:r>
+        <w:t>perennial graminoid</w:t>
+      </w:r>
+      <w:r>
+        <w:t>s</w:t>
+      </w:r>
+      <w:r>
+        <w:t xml:space="preserve"> (&gt; 10 cm) significantly increase</w:t>
+      </w:r>
+      <w:r>
+        <w:t>s</w:t>
+      </w:r>
+      <w:r>
+        <w:t xml:space="preserve"> in both above-ground </w:t>
+      </w:r>
+      <w:r>
+        <w:t>vegetation</w:t>
+      </w:r>
+      <w:r>
+        <w:t xml:space="preserve"> and </w:t>
+      </w:r>
+      <w:r>
+        <w:t xml:space="preserve">surface seed banks, not significantly different from undisturbed sites. </w:t>
+      </w:r>
+    </w:p>
     <w:p/>
     <w:p/>
     <w:sectPr>
@@ -4076,7 +4465,7 @@
 
 <file path=word/comments.xml><?xml version="1.0" encoding="utf-8"?>
 <w:comments xmlns:wpc="http://schemas.microsoft.com/office/word/2010/wordprocessingCanvas" xmlns:cx="http://schemas.microsoft.com/office/drawing/2014/chartex" xmlns:cx1="http://schemas.microsoft.com/office/drawing/2015/9/8/chartex" xmlns:cx2="http://schemas.microsoft.com/office/drawing/2015/10/21/chartex" xmlns:cx3="http://schemas.microsoft.com/office/drawing/2016/5/9/chartex" xmlns:cx4="http://schemas.microsoft.com/office/drawing/2016/5/10/chartex" xmlns:cx5="http://schemas.microsoft.com/office/drawing/2016/5/11/chartex" xmlns:cx6="http://schemas.microsoft.com/office/drawing/2016/5/12/chartex" xmlns:cx7="http://schemas.microsoft.com/office/drawing/2016/5/13/chartex" xmlns:cx8="http://schemas.microsoft.com/office/drawing/2016/5/14/chartex" xmlns:mc="http://schemas.openxmlformats.org/markup-compatibility/2006" xmlns:aink="http://schemas.microsoft.com/office/drawing/2016/ink" xmlns:am3d="http://schemas.microsoft.com/office/drawing/2017/model3d" xmlns:o="urn:schemas-microsoft-com:office:office" xmlns:r="http://schemas.openxmlformats.org/officeDocument/2006/relationships" xmlns:m="http://schemas.openxmlformats.org/officeDocument/2006/math" xmlns:v="urn:schemas-microsoft-com:vml" xmlns:wp14="http://schemas.microsoft.com/office/word/2010/wordprocessingDrawing" xmlns:wp="http://schemas.openxmlformats.org/drawingml/2006/wordprocessingDrawing" xmlns:w10="urn:schemas-microsoft-com:office:word" xmlns:w="http://schemas.openxmlformats.org/wordprocessingml/2006/main" xmlns:w14="http://schemas.microsoft.com/office/word/2010/wordml" xmlns:w15="http://schemas.microsoft.com/office/word/2012/wordml" xmlns:w16cid="http://schemas.microsoft.com/office/word/2016/wordml/cid" xmlns:w16se="http://schemas.microsoft.com/office/word/2015/wordml/symex" xmlns:wpg="http://schemas.microsoft.com/office/word/2010/wordprocessingGroup" xmlns:wpi="http://schemas.microsoft.com/office/word/2010/wordprocessingInk" xmlns:wne="http://schemas.microsoft.com/office/word/2006/wordml" xmlns:wps="http://schemas.microsoft.com/office/word/2010/wordprocessingShape" mc:Ignorable="w14 w15 w16se w16cid wp14">
-  <w:comment w:id="0" w:author="Stefanie Lane" w:date="2022-08-22T14:48:00Z" w:initials="SLL">
+  <w:comment w:id="1" w:author="Stefanie Lane" w:date="2022-08-22T14:48:00Z" w:initials="SLL">
     <w:p>
       <w:pPr>
         <w:pStyle w:val="CommentText"/>
@@ -4092,7 +4481,7 @@
       </w:r>
     </w:p>
   </w:comment>
-  <w:comment w:id="1" w:author="Stefanie Lane" w:date="2022-06-17T14:35:00Z" w:initials="SLL">
+  <w:comment w:id="2" w:author="Stefanie Lane" w:date="2022-06-17T14:35:00Z" w:initials="SLL">
     <w:p>
       <w:pPr>
         <w:pStyle w:val="CommentText"/>
@@ -4108,7 +4497,7 @@
       </w:r>
     </w:p>
   </w:comment>
-  <w:comment w:id="2" w:author="Stefanie Lane" w:date="2022-08-25T17:20:00Z" w:initials="SLL">
+  <w:comment w:id="3" w:author="Stefanie Lane" w:date="2022-08-25T17:20:00Z" w:initials="SLL">
     <w:p>
       <w:pPr>
         <w:pStyle w:val="ListParagraph"/>
@@ -4223,7 +4612,23 @@
       </w:pPr>
     </w:p>
   </w:comment>
-  <w:comment w:id="4" w:author="Stefanie Lane" w:date="2022-08-25T17:29:00Z" w:initials="SLL">
+  <w:comment w:id="4" w:author="Stefanie Lane" w:date="2022-09-01T12:38:00Z" w:initials="SLL">
+    <w:p>
+      <w:pPr>
+        <w:pStyle w:val="CommentText"/>
+      </w:pPr>
+      <w:r>
+        <w:rPr>
+          <w:rStyle w:val="CommentReference"/>
+        </w:rPr>
+        <w:annotationRef/>
+      </w:r>
+      <w:r>
+        <w:t>Need a summary table of species, like Comm Stability</w:t>
+      </w:r>
+    </w:p>
+  </w:comment>
+  <w:comment w:id="5" w:author="Stefanie Lane" w:date="2022-08-25T17:29:00Z" w:initials="SLL">
     <w:p>
       <w:pPr>
         <w:pStyle w:val="ListParagraph"/>
@@ -4338,7 +4743,79 @@
       </w:pPr>
     </w:p>
   </w:comment>
-  <w:comment w:id="5" w:author="Stefanie Lane" w:date="2022-08-25T17:38:00Z" w:initials="SLL">
+  <w:comment w:id="6" w:author="Stefanie Lane" w:date="2022-09-01T16:30:00Z" w:initials="SLL">
+    <w:p>
+      <w:pPr>
+        <w:pStyle w:val="CommentText"/>
+      </w:pPr>
+      <w:r>
+        <w:rPr>
+          <w:rStyle w:val="CommentReference"/>
+        </w:rPr>
+        <w:annotationRef/>
+      </w:r>
+      <w:r>
+        <w:t xml:space="preserve"> </w:t>
+      </w:r>
+    </w:p>
+  </w:comment>
+  <w:comment w:id="7" w:author="Stefanie Lane" w:date="2022-09-01T16:38:00Z" w:initials="SLL">
+    <w:p>
+      <w:pPr>
+        <w:pStyle w:val="CommentText"/>
+      </w:pPr>
+      <w:r>
+        <w:rPr>
+          <w:rStyle w:val="CommentReference"/>
+        </w:rPr>
+        <w:annotationRef/>
+      </w:r>
+      <w:r>
+        <w:t>In</w:t>
+      </w:r>
+      <w:r>
+        <w:t xml:space="preserve"> Little Qualicum Estuary</w:t>
+      </w:r>
+      <w:r>
+        <w:t xml:space="preserve">, can show </w:t>
+      </w:r>
+      <w:r>
+        <w:t>85% loss</w:t>
+      </w:r>
+      <w:r>
+        <w:t xml:space="preserve"> </w:t>
+      </w:r>
+      <w:r>
+        <w:t>in cover abundance in “permanent” plots surveyed</w:t>
+      </w:r>
+      <w:r>
+        <w:t xml:space="preserve"> </w:t>
+      </w:r>
+      <w:r>
+        <w:t>1978 and 2005</w:t>
+      </w:r>
+      <w:r>
+        <w:t xml:space="preserve">. </w:t>
+      </w:r>
+      <w:r>
+        <w:t>(Dawe et al., 2011)</w:t>
+      </w:r>
+    </w:p>
+  </w:comment>
+  <w:comment w:id="8" w:author="Stefanie Lane" w:date="2022-09-01T16:49:00Z" w:initials="SLL">
+    <w:p>
+      <w:pPr>
+        <w:pStyle w:val="CommentText"/>
+      </w:pPr>
+      <w:r>
+        <w:rPr>
+          <w:rStyle w:val="CommentReference"/>
+        </w:rPr>
+        <w:annotationRef/>
+      </w:r>
+    </w:p>
+  </w:comment>
+  <w:comment w:id="9" w:author="Stefanie Lane" w:date="2022-08-25T17:38:00Z" w:initials="SLL">
     <w:p>
       <w:pPr>
         <w:pStyle w:val="CommentText"/>
@@ -4362,7 +4839,11 @@
   <w15:commentEx w15:paraId="38F31D80" w15:done="0"/>
   <w15:commentEx w15:paraId="35B51660" w15:done="0"/>
   <w15:commentEx w15:paraId="27C02625" w15:done="0"/>
+  <w15:commentEx w15:paraId="3F4D7116" w15:done="0"/>
   <w15:commentEx w15:paraId="55944082" w15:done="0"/>
+  <w15:commentEx w15:paraId="70231AC7" w15:done="0"/>
+  <w15:commentEx w15:paraId="629644BC" w15:paraIdParent="70231AC7" w15:done="0"/>
+  <w15:commentEx w15:paraId="2213FD69" w15:done="0"/>
   <w15:commentEx w15:paraId="34C69B58" w15:done="0"/>
 </w15:commentsEx>
 </file>
@@ -4372,7 +4853,11 @@
   <w16cid:commentId w16cid:paraId="38F31D80" w16cid:durableId="26AE15CD"/>
   <w16cid:commentId w16cid:paraId="35B51660" w16cid:durableId="26570F9F"/>
   <w16cid:commentId w16cid:paraId="27C02625" w16cid:durableId="26B22DF9"/>
+  <w16cid:commentId w16cid:paraId="3F4D7116" w16cid:durableId="26BB2643"/>
   <w16cid:commentId w16cid:paraId="55944082" w16cid:durableId="26B23010"/>
+  <w16cid:commentId w16cid:paraId="70231AC7" w16cid:durableId="26BB5CBA"/>
+  <w16cid:commentId w16cid:paraId="629644BC" w16cid:durableId="26BB5E9E"/>
+  <w16cid:commentId w16cid:paraId="2213FD69" w16cid:durableId="26BB60FD"/>
   <w16cid:commentId w16cid:paraId="34C69B58" w16cid:durableId="26B231FB"/>
 </w16cid:commentsIds>
 </file>
@@ -6363,6 +6848,16 @@
       <w:ind w:left="720" w:hanging="720"/>
     </w:pPr>
   </w:style>
+  <w:style w:type="paragraph" w:styleId="Revision">
+    <w:name w:val="Revision"/>
+    <w:hidden/>
+    <w:uiPriority w:val="99"/>
+    <w:semiHidden/>
+    <w:rsid w:val="00EC3A06"/>
+    <w:pPr>
+      <w:spacing w:after="0" w:line="240" w:lineRule="auto"/>
+    </w:pPr>
+  </w:style>
 </w:styles>
 </file>
 
@@ -6668,15 +7163,6 @@
 </file>
 
 <file path=customXml/item2.xml><?xml version="1.0" encoding="utf-8"?>
-<?mso-contentType ?>
-<FormTemplates xmlns="http://schemas.microsoft.com/sharepoint/v3/contenttype/forms">
-  <Display>DocumentLibraryForm</Display>
-  <Edit>DocumentLibraryForm</Edit>
-  <New>DocumentLibraryForm</New>
-</FormTemplates>
-</file>
-
-<file path=customXml/item3.xml><?xml version="1.0" encoding="utf-8"?>
 <ct:contentTypeSchema xmlns:ct="http://schemas.microsoft.com/office/2006/metadata/contentType" xmlns:ma="http://schemas.microsoft.com/office/2006/metadata/properties/metaAttributes" ct:_="" ma:_="" ma:contentTypeName="Document" ma:contentTypeID="0x010100483727557648AA40B029C215891F95C5" ma:contentTypeVersion="14" ma:contentTypeDescription="Create a new document." ma:contentTypeScope="" ma:versionID="d36f379eec1cf084072dcf956aecbcf8">
   <xsd:schema xmlns:xsd="http://www.w3.org/2001/XMLSchema" xmlns:xs="http://www.w3.org/2001/XMLSchema" xmlns:p="http://schemas.microsoft.com/office/2006/metadata/properties" xmlns:ns3="8c008993-a31f-4b40-b1f3-88dd9c6e1924" xmlns:ns4="360018dd-41eb-4458-b1d4-4b46a95a2b02" targetNamespace="http://schemas.microsoft.com/office/2006/metadata/properties" ma:root="true" ma:fieldsID="bd1f472f1ef3281fe4dbeb8213942d38" ns3:_="" ns4:_="">
     <xsd:import namespace="8c008993-a31f-4b40-b1f3-88dd9c6e1924"/>
@@ -6905,6 +7391,15 @@
 </ct:contentTypeSchema>
 </file>
 
+<file path=customXml/item3.xml><?xml version="1.0" encoding="utf-8"?>
+<?mso-contentType ?>
+<FormTemplates xmlns="http://schemas.microsoft.com/sharepoint/v3/contenttype/forms">
+  <Display>DocumentLibraryForm</Display>
+  <Edit>DocumentLibraryForm</Edit>
+  <New>DocumentLibraryForm</New>
+</FormTemplates>
+</file>
+
 <file path=customXml/item4.xml><?xml version="1.0" encoding="utf-8"?>
 <b:Sources xmlns:b="http://schemas.openxmlformats.org/officeDocument/2006/bibliography" xmlns="http://schemas.openxmlformats.org/officeDocument/2006/bibliography" SelectedStyle="\APASixthEditionOfficeOnline.xsl" StyleName="APA" Version="6"/>
 </file>
@@ -6912,29 +7407,21 @@
 <file path=customXml/itemProps1.xml><?xml version="1.0" encoding="utf-8"?>
 <ds:datastoreItem xmlns:ds="http://schemas.openxmlformats.org/officeDocument/2006/customXml" ds:itemID="{420F1B1B-204E-4125-A47D-5AD67EE05E9B}">
   <ds:schemaRefs>
+    <ds:schemaRef ds:uri="http://schemas.microsoft.com/office/infopath/2007/PartnerControls"/>
+    <ds:schemaRef ds:uri="http://schemas.openxmlformats.org/package/2006/metadata/core-properties"/>
+    <ds:schemaRef ds:uri="http://schemas.microsoft.com/office/2006/documentManagement/types"/>
+    <ds:schemaRef ds:uri="http://www.w3.org/XML/1998/namespace"/>
+    <ds:schemaRef ds:uri="http://purl.org/dc/dcmitype/"/>
+    <ds:schemaRef ds:uri="http://schemas.microsoft.com/office/2006/metadata/properties"/>
+    <ds:schemaRef ds:uri="http://purl.org/dc/elements/1.1/"/>
+    <ds:schemaRef ds:uri="360018dd-41eb-4458-b1d4-4b46a95a2b02"/>
+    <ds:schemaRef ds:uri="8c008993-a31f-4b40-b1f3-88dd9c6e1924"/>
     <ds:schemaRef ds:uri="http://purl.org/dc/terms/"/>
-    <ds:schemaRef ds:uri="http://schemas.microsoft.com/office/infopath/2007/PartnerControls"/>
-    <ds:schemaRef ds:uri="http://purl.org/dc/elements/1.1/"/>
-    <ds:schemaRef ds:uri="http://schemas.openxmlformats.org/package/2006/metadata/core-properties"/>
-    <ds:schemaRef ds:uri="360018dd-41eb-4458-b1d4-4b46a95a2b02"/>
-    <ds:schemaRef ds:uri="http://schemas.microsoft.com/office/2006/documentManagement/types"/>
-    <ds:schemaRef ds:uri="http://purl.org/dc/dcmitype/"/>
-    <ds:schemaRef ds:uri="8c008993-a31f-4b40-b1f3-88dd9c6e1924"/>
-    <ds:schemaRef ds:uri="http://schemas.microsoft.com/office/2006/metadata/properties"/>
-    <ds:schemaRef ds:uri="http://www.w3.org/XML/1998/namespace"/>
   </ds:schemaRefs>
 </ds:datastoreItem>
 </file>
 
 <file path=customXml/itemProps2.xml><?xml version="1.0" encoding="utf-8"?>
-<ds:datastoreItem xmlns:ds="http://schemas.openxmlformats.org/officeDocument/2006/customXml" ds:itemID="{7D6AC66E-3A45-46E8-AA34-EA2B70D3BCE2}">
-  <ds:schemaRefs>
-    <ds:schemaRef ds:uri="http://schemas.microsoft.com/sharepoint/v3/contenttype/forms"/>
-  </ds:schemaRefs>
-</ds:datastoreItem>
-</file>
-
-<file path=customXml/itemProps3.xml><?xml version="1.0" encoding="utf-8"?>
 <ds:datastoreItem xmlns:ds="http://schemas.openxmlformats.org/officeDocument/2006/customXml" ds:itemID="{E4368173-DE39-49A1-BE73-A0159C3F6FE3}">
   <ds:schemaRefs>
     <ds:schemaRef ds:uri="http://schemas.microsoft.com/office/2006/metadata/contentType"/>
@@ -6953,8 +7440,16 @@
 </ds:datastoreItem>
 </file>
 
+<file path=customXml/itemProps3.xml><?xml version="1.0" encoding="utf-8"?>
+<ds:datastoreItem xmlns:ds="http://schemas.openxmlformats.org/officeDocument/2006/customXml" ds:itemID="{7D6AC66E-3A45-46E8-AA34-EA2B70D3BCE2}">
+  <ds:schemaRefs>
+    <ds:schemaRef ds:uri="http://schemas.microsoft.com/sharepoint/v3/contenttype/forms"/>
+  </ds:schemaRefs>
+</ds:datastoreItem>
+</file>
+
 <file path=customXml/itemProps4.xml><?xml version="1.0" encoding="utf-8"?>
-<ds:datastoreItem xmlns:ds="http://schemas.openxmlformats.org/officeDocument/2006/customXml" ds:itemID="{3FF41C2E-71B4-4346-A58D-A0061C1BF590}">
+<ds:datastoreItem xmlns:ds="http://schemas.openxmlformats.org/officeDocument/2006/customXml" ds:itemID="{C328FF55-34FE-42BD-84CB-28DF69E35A98}">
   <ds:schemaRefs>
     <ds:schemaRef ds:uri="http://schemas.openxmlformats.org/officeDocument/2006/bibliography"/>
   </ds:schemaRefs>

</xml_diff>